<commit_message>
Screen shots of installation and questionare finished
</commit_message>
<xml_diff>
--- a/Evaluation/Questinare.docx
+++ b/Evaluation/Questinare.docx
@@ -2,6 +2,7 @@
 <file path=word/document.xml><?xml version="1.0" encoding="utf-8"?>
 <w:document xmlns:wpc="http://schemas.microsoft.com/office/word/2010/wordprocessingCanvas" xmlns:mc="http://schemas.openxmlformats.org/markup-compatibility/2006" xmlns:o="urn:schemas-microsoft-com:office:office" xmlns:r="http://schemas.openxmlformats.org/officeDocument/2006/relationships" xmlns:m="http://schemas.openxmlformats.org/officeDocument/2006/math" xmlns:v="urn:schemas-microsoft-com:vml" xmlns:wp14="http://schemas.microsoft.com/office/word/2010/wordprocessingDrawing" xmlns:wp="http://schemas.openxmlformats.org/drawingml/2006/wordprocessingDrawing" xmlns:w10="urn:schemas-microsoft-com:office:word" xmlns:w="http://schemas.openxmlformats.org/wordprocessingml/2006/main" xmlns:w14="http://schemas.microsoft.com/office/word/2010/wordml" xmlns:w15="http://schemas.microsoft.com/office/word/2012/wordml" xmlns:wpg="http://schemas.microsoft.com/office/word/2010/wordprocessingGroup" xmlns:wpi="http://schemas.microsoft.com/office/word/2010/wordprocessingInk" xmlns:wne="http://schemas.microsoft.com/office/word/2006/wordml" xmlns:wps="http://schemas.microsoft.com/office/word/2010/wordprocessingShape" mc:Ignorable="w14 w15 wp14">
   <w:body>
+    <w:p/>
     <w:p>
       <w:pPr>
         <w:pStyle w:val="ListParagraph"/>
@@ -11,7 +12,7 @@
         </w:numPr>
       </w:pPr>
       <w:r>
-        <w:t>Where you able to add a course to the database?</w:t>
+        <w:t>Were you able to add a course to the database?</w:t>
       </w:r>
     </w:p>
     <w:p>
@@ -47,7 +48,7 @@
         </w:numPr>
       </w:pPr>
       <w:r>
-        <w:t>Where you able to add an event</w:t>
+        <w:t>Were you able to add an event</w:t>
       </w:r>
       <w:r>
         <w:t xml:space="preserve"> </w:t>
@@ -89,7 +90,7 @@
         </w:numPr>
       </w:pPr>
       <w:r>
-        <w:t>Where you able to add a rider to the database?</w:t>
+        <w:t>Were you able to add a rider to the database?</w:t>
       </w:r>
     </w:p>
     <w:p>
@@ -125,7 +126,7 @@
         </w:numPr>
       </w:pPr>
       <w:r>
-        <w:t>Where you able to add a record that was connected to the event and rider?</w:t>
+        <w:t>Were you able to add a record that was connected to the event and rider?</w:t>
       </w:r>
     </w:p>
     <w:p>
@@ -161,7 +162,7 @@
         </w:numPr>
       </w:pPr>
       <w:r>
-        <w:t>Where you able to follow the process of creating course, event, rider and a connected record?</w:t>
+        <w:t>Were you able to follow the process of creating course, event, rider and a connected record?</w:t>
       </w:r>
     </w:p>
     <w:p>
@@ -212,22 +213,83 @@
     <w:p>
       <w:pPr>
         <w:pStyle w:val="ListParagraph"/>
+        <w:ind w:left="1353"/>
+      </w:pPr>
+    </w:p>
+    <w:p>
+      <w:pPr>
+        <w:pStyle w:val="ListParagraph"/>
+      </w:pPr>
+    </w:p>
+    <w:p>
+      <w:pPr>
+        <w:pStyle w:val="ListParagraph"/>
+      </w:pPr>
+    </w:p>
+    <w:p>
+      <w:pPr>
+        <w:pStyle w:val="ListParagraph"/>
+        <w:numPr>
+          <w:ilvl w:val="0"/>
+          <w:numId w:val="1"/>
+        </w:numPr>
+      </w:pPr>
+      <w:r>
+        <w:t>Is there any data that you feel does not need to be stored</w:t>
+      </w:r>
+      <w:r>
+        <w:t xml:space="preserve"> in the database</w:t>
+      </w:r>
+      <w:r>
+        <w:t>?</w:t>
+      </w:r>
+    </w:p>
+    <w:p>
+      <w:pPr>
+        <w:pStyle w:val="ListParagraph"/>
+        <w:numPr>
+          <w:ilvl w:val="0"/>
+          <w:numId w:val="11"/>
+        </w:numPr>
+      </w:pPr>
+      <w:r>
+        <w:t>Yes</w:t>
+      </w:r>
+    </w:p>
+    <w:p>
+      <w:pPr>
+        <w:pStyle w:val="ListParagraph"/>
+        <w:numPr>
+          <w:ilvl w:val="0"/>
+          <w:numId w:val="11"/>
+        </w:numPr>
+      </w:pPr>
+      <w:r>
+        <w:t>No</w:t>
+      </w:r>
+    </w:p>
+    <w:p>
+      <w:pPr>
+        <w:pStyle w:val="ListParagraph"/>
         <w:numPr>
           <w:ilvl w:val="0"/>
           <w:numId w:val="10"/>
         </w:numPr>
       </w:pPr>
-    </w:p>
-    <w:p>
-      <w:pPr>
-        <w:pStyle w:val="ListParagraph"/>
-      </w:pPr>
-    </w:p>
-    <w:p>
-      <w:pPr>
-        <w:pStyle w:val="ListParagraph"/>
-      </w:pPr>
-    </w:p>
+      <w:r>
+        <w:t>If yes, please state what</w:t>
+      </w:r>
+      <w:r>
+        <w:t>.</w:t>
+      </w:r>
+    </w:p>
+    <w:p>
+      <w:pPr>
+        <w:pStyle w:val="ListParagraph"/>
+        <w:ind w:left="1353"/>
+      </w:pPr>
+    </w:p>
+    <w:p/>
     <w:p>
       <w:pPr>
         <w:pStyle w:val="ListParagraph"/>
@@ -237,13 +299,13 @@
         </w:numPr>
       </w:pPr>
       <w:r>
-        <w:t>Is there any data that you feel does not need to be stored</w:t>
-      </w:r>
-      <w:r>
-        <w:t xml:space="preserve"> in the database</w:t>
-      </w:r>
-      <w:r>
-        <w:t>?</w:t>
+        <w:t xml:space="preserve">Do you fell that you enter any </w:t>
+      </w:r>
+      <w:r>
+        <w:t xml:space="preserve">unnecessary </w:t>
+      </w:r>
+      <w:r>
+        <w:t>data?</w:t>
       </w:r>
     </w:p>
     <w:p>
@@ -251,7 +313,7 @@
         <w:pStyle w:val="ListParagraph"/>
         <w:numPr>
           <w:ilvl w:val="0"/>
-          <w:numId w:val="11"/>
+          <w:numId w:val="12"/>
         </w:numPr>
       </w:pPr>
       <w:r>
@@ -263,7 +325,7 @@
         <w:pStyle w:val="ListParagraph"/>
         <w:numPr>
           <w:ilvl w:val="0"/>
-          <w:numId w:val="11"/>
+          <w:numId w:val="12"/>
         </w:numPr>
       </w:pPr>
       <w:r>
@@ -275,20 +337,17 @@
         <w:pStyle w:val="ListParagraph"/>
         <w:numPr>
           <w:ilvl w:val="0"/>
-          <w:numId w:val="10"/>
+          <w:numId w:val="13"/>
         </w:numPr>
       </w:pPr>
       <w:r>
-        <w:t>If yes, please state what</w:t>
-      </w:r>
-      <w:r>
-        <w:t>.</w:t>
-      </w:r>
-    </w:p>
-    <w:p>
-      <w:pPr>
-        <w:pStyle w:val="ListParagraph"/>
-        <w:ind w:left="1353"/>
+        <w:t>If yes, Please state what.</w:t>
+      </w:r>
+    </w:p>
+    <w:p>
+      <w:pPr>
+        <w:pStyle w:val="ListParagraph"/>
+        <w:ind w:left="1440"/>
       </w:pPr>
     </w:p>
     <w:p/>
@@ -301,13 +360,7 @@
         </w:numPr>
       </w:pPr>
       <w:r>
-        <w:t xml:space="preserve">Do you fell that you enter any </w:t>
-      </w:r>
-      <w:r>
-        <w:t xml:space="preserve">unnecessary </w:t>
-      </w:r>
-      <w:r>
-        <w:t>data?</w:t>
+        <w:t>Did the program calculate the handicap correctly, and consistently?</w:t>
       </w:r>
     </w:p>
     <w:p>
@@ -315,7 +368,7 @@
         <w:pStyle w:val="ListParagraph"/>
         <w:numPr>
           <w:ilvl w:val="0"/>
-          <w:numId w:val="12"/>
+          <w:numId w:val="14"/>
         </w:numPr>
       </w:pPr>
       <w:r>
@@ -327,7 +380,7 @@
         <w:pStyle w:val="ListParagraph"/>
         <w:numPr>
           <w:ilvl w:val="0"/>
-          <w:numId w:val="12"/>
+          <w:numId w:val="14"/>
         </w:numPr>
       </w:pPr>
       <w:r>
@@ -337,22 +390,8 @@
     <w:p>
       <w:pPr>
         <w:pStyle w:val="ListParagraph"/>
-        <w:numPr>
-          <w:ilvl w:val="0"/>
-          <w:numId w:val="13"/>
-        </w:numPr>
-      </w:pPr>
-      <w:r>
-        <w:t>If yes, Please state what.</w:t>
-      </w:r>
-    </w:p>
-    <w:p>
-      <w:pPr>
-        <w:pStyle w:val="ListParagraph"/>
-        <w:ind w:left="1440"/>
-      </w:pPr>
-    </w:p>
-    <w:p/>
+      </w:pPr>
+    </w:p>
     <w:p>
       <w:pPr>
         <w:pStyle w:val="ListParagraph"/>
@@ -362,79 +401,33 @@
         </w:numPr>
       </w:pPr>
       <w:r>
-        <w:t>Did the program calculate the handicap correctly, and consistently?</w:t>
-      </w:r>
-    </w:p>
-    <w:p>
-      <w:pPr>
-        <w:pStyle w:val="ListParagraph"/>
-        <w:numPr>
-          <w:ilvl w:val="0"/>
-          <w:numId w:val="14"/>
-        </w:numPr>
-      </w:pPr>
-      <w:r>
-        <w:t>Yes</w:t>
-      </w:r>
-    </w:p>
-    <w:p>
-      <w:pPr>
-        <w:pStyle w:val="ListParagraph"/>
-        <w:numPr>
-          <w:ilvl w:val="0"/>
-          <w:numId w:val="14"/>
-        </w:numPr>
-      </w:pPr>
-      <w:r>
-        <w:t>No</w:t>
-      </w:r>
-    </w:p>
-    <w:p>
-      <w:pPr>
-        <w:pStyle w:val="ListParagraph"/>
-      </w:pPr>
-    </w:p>
-    <w:p>
-      <w:pPr>
-        <w:pStyle w:val="ListParagraph"/>
-        <w:numPr>
-          <w:ilvl w:val="0"/>
-          <w:numId w:val="1"/>
-        </w:numPr>
-      </w:pPr>
-      <w:r>
         <w:t>Do you have any other comments about the system?</w:t>
       </w:r>
+    </w:p>
+    <w:p>
+      <w:pPr>
+        <w:pStyle w:val="ListParagraph"/>
+      </w:pPr>
+    </w:p>
+    <w:p>
+      <w:pPr>
+        <w:pStyle w:val="ListParagraph"/>
+      </w:pPr>
+    </w:p>
+    <w:p>
+      <w:pPr>
+        <w:pStyle w:val="ListParagraph"/>
+      </w:pPr>
+    </w:p>
+    <w:p>
+      <w:pPr>
+        <w:pStyle w:val="ListParagraph"/>
+      </w:pPr>
       <w:bookmarkStart w:id="0" w:name="_GoBack"/>
       <w:bookmarkEnd w:id="0"/>
     </w:p>
-    <w:p>
-      <w:pPr>
-        <w:pStyle w:val="ListParagraph"/>
-      </w:pPr>
-    </w:p>
-    <w:p>
-      <w:pPr>
-        <w:pStyle w:val="ListParagraph"/>
-      </w:pPr>
-    </w:p>
-    <w:p>
-      <w:pPr>
-        <w:pStyle w:val="ListParagraph"/>
-      </w:pPr>
-    </w:p>
-    <w:p>
-      <w:pPr>
-        <w:pStyle w:val="ListParagraph"/>
-      </w:pPr>
-    </w:p>
-    <w:p>
-      <w:pPr>
-        <w:pStyle w:val="ListParagraph"/>
-      </w:pPr>
-    </w:p>
     <w:sectPr>
-      <w:footerReference w:type="default" r:id="rId8"/>
+      <w:headerReference w:type="default" r:id="rId8"/>
       <w:pgSz w:w="11906" w:h="16838"/>
       <w:pgMar w:top="1440" w:right="1440" w:bottom="1440" w:left="1440" w:header="708" w:footer="708" w:gutter="0"/>
       <w:cols w:space="708"/>
@@ -469,8 +462,43 @@
 </w:endnotes>
 </file>
 
-<file path=word/footer1.xml><?xml version="1.0" encoding="utf-8"?>
-<w:ftr xmlns:wpc="http://schemas.microsoft.com/office/word/2010/wordprocessingCanvas" xmlns:mc="http://schemas.openxmlformats.org/markup-compatibility/2006" xmlns:o="urn:schemas-microsoft-com:office:office" xmlns:r="http://schemas.openxmlformats.org/officeDocument/2006/relationships" xmlns:m="http://schemas.openxmlformats.org/officeDocument/2006/math" xmlns:v="urn:schemas-microsoft-com:vml" xmlns:wp14="http://schemas.microsoft.com/office/word/2010/wordprocessingDrawing" xmlns:wp="http://schemas.openxmlformats.org/drawingml/2006/wordprocessingDrawing" xmlns:w10="urn:schemas-microsoft-com:office:word" xmlns:w="http://schemas.openxmlformats.org/wordprocessingml/2006/main" xmlns:w14="http://schemas.microsoft.com/office/word/2010/wordml" xmlns:w15="http://schemas.microsoft.com/office/word/2012/wordml" xmlns:wpg="http://schemas.microsoft.com/office/word/2010/wordprocessingGroup" xmlns:wpi="http://schemas.microsoft.com/office/word/2010/wordprocessingInk" xmlns:wne="http://schemas.microsoft.com/office/word/2006/wordml" xmlns:wps="http://schemas.microsoft.com/office/word/2010/wordprocessingShape" mc:Ignorable="w14 w15 wp14">
+<file path=word/footnotes.xml><?xml version="1.0" encoding="utf-8"?>
+<w:footnotes xmlns:wpc="http://schemas.microsoft.com/office/word/2010/wordprocessingCanvas" xmlns:mc="http://schemas.openxmlformats.org/markup-compatibility/2006" xmlns:o="urn:schemas-microsoft-com:office:office" xmlns:r="http://schemas.openxmlformats.org/officeDocument/2006/relationships" xmlns:m="http://schemas.openxmlformats.org/officeDocument/2006/math" xmlns:v="urn:schemas-microsoft-com:vml" xmlns:wp14="http://schemas.microsoft.com/office/word/2010/wordprocessingDrawing" xmlns:wp="http://schemas.openxmlformats.org/drawingml/2006/wordprocessingDrawing" xmlns:w10="urn:schemas-microsoft-com:office:word" xmlns:w="http://schemas.openxmlformats.org/wordprocessingml/2006/main" xmlns:w14="http://schemas.microsoft.com/office/word/2010/wordml" xmlns:w15="http://schemas.microsoft.com/office/word/2012/wordml" xmlns:wpg="http://schemas.microsoft.com/office/word/2010/wordprocessingGroup" xmlns:wpi="http://schemas.microsoft.com/office/word/2010/wordprocessingInk" xmlns:wne="http://schemas.microsoft.com/office/word/2006/wordml" xmlns:wps="http://schemas.microsoft.com/office/word/2010/wordprocessingShape" mc:Ignorable="w14 w15 wp14">
+  <w:footnote w:type="separator" w:id="-1">
+    <w:p>
+      <w:pPr>
+        <w:spacing w:after="0" w:line="240" w:lineRule="auto"/>
+      </w:pPr>
+      <w:r>
+        <w:separator/>
+      </w:r>
+    </w:p>
+  </w:footnote>
+  <w:footnote w:type="continuationSeparator" w:id="0">
+    <w:p>
+      <w:pPr>
+        <w:spacing w:after="0" w:line="240" w:lineRule="auto"/>
+      </w:pPr>
+      <w:r>
+        <w:continuationSeparator/>
+      </w:r>
+    </w:p>
+  </w:footnote>
+</w:footnotes>
+</file>
+
+<file path=word/header1.xml><?xml version="1.0" encoding="utf-8"?>
+<w:hdr xmlns:wpc="http://schemas.microsoft.com/office/word/2010/wordprocessingCanvas" xmlns:mc="http://schemas.openxmlformats.org/markup-compatibility/2006" xmlns:o="urn:schemas-microsoft-com:office:office" xmlns:r="http://schemas.openxmlformats.org/officeDocument/2006/relationships" xmlns:m="http://schemas.openxmlformats.org/officeDocument/2006/math" xmlns:v="urn:schemas-microsoft-com:vml" xmlns:wp14="http://schemas.microsoft.com/office/word/2010/wordprocessingDrawing" xmlns:wp="http://schemas.openxmlformats.org/drawingml/2006/wordprocessingDrawing" xmlns:w10="urn:schemas-microsoft-com:office:word" xmlns:w="http://schemas.openxmlformats.org/wordprocessingml/2006/main" xmlns:w14="http://schemas.microsoft.com/office/word/2010/wordml" xmlns:w15="http://schemas.microsoft.com/office/word/2012/wordml" xmlns:wpg="http://schemas.microsoft.com/office/word/2010/wordprocessingGroup" xmlns:wpi="http://schemas.microsoft.com/office/word/2010/wordprocessingInk" xmlns:wne="http://schemas.microsoft.com/office/word/2006/wordml" xmlns:wps="http://schemas.microsoft.com/office/word/2010/wordprocessingShape" mc:Ignorable="w14 w15 wp14">
+  <w:p>
+    <w:pPr>
+      <w:pStyle w:val="Header"/>
+    </w:pPr>
+  </w:p>
+  <w:p>
+    <w:pPr>
+      <w:pStyle w:val="Header"/>
+    </w:pPr>
+  </w:p>
   <w:p>
     <w:pPr>
       <w:pStyle w:val="Footer"/>
@@ -487,32 +515,7 @@
       <w:t>Date:</w:t>
     </w:r>
   </w:p>
-</w:ftr>
-</file>
-
-<file path=word/footnotes.xml><?xml version="1.0" encoding="utf-8"?>
-<w:footnotes xmlns:wpc="http://schemas.microsoft.com/office/word/2010/wordprocessingCanvas" xmlns:mc="http://schemas.openxmlformats.org/markup-compatibility/2006" xmlns:o="urn:schemas-microsoft-com:office:office" xmlns:r="http://schemas.openxmlformats.org/officeDocument/2006/relationships" xmlns:m="http://schemas.openxmlformats.org/officeDocument/2006/math" xmlns:v="urn:schemas-microsoft-com:vml" xmlns:wp14="http://schemas.microsoft.com/office/word/2010/wordprocessingDrawing" xmlns:wp="http://schemas.openxmlformats.org/drawingml/2006/wordprocessingDrawing" xmlns:w10="urn:schemas-microsoft-com:office:word" xmlns:w="http://schemas.openxmlformats.org/wordprocessingml/2006/main" xmlns:w14="http://schemas.microsoft.com/office/word/2010/wordml" xmlns:w15="http://schemas.microsoft.com/office/word/2012/wordml" xmlns:wpg="http://schemas.microsoft.com/office/word/2010/wordprocessingGroup" xmlns:wpi="http://schemas.microsoft.com/office/word/2010/wordprocessingInk" xmlns:wne="http://schemas.microsoft.com/office/word/2006/wordml" xmlns:wps="http://schemas.microsoft.com/office/word/2010/wordprocessingShape" mc:Ignorable="w14 w15 wp14">
-  <w:footnote w:type="separator" w:id="-1">
-    <w:p>
-      <w:pPr>
-        <w:spacing w:after="0" w:line="240" w:lineRule="auto"/>
-      </w:pPr>
-      <w:r>
-        <w:separator/>
-      </w:r>
-    </w:p>
-  </w:footnote>
-  <w:footnote w:type="continuationSeparator" w:id="0">
-    <w:p>
-      <w:pPr>
-        <w:spacing w:after="0" w:line="240" w:lineRule="auto"/>
-      </w:pPr>
-      <w:r>
-        <w:continuationSeparator/>
-      </w:r>
-    </w:p>
-  </w:footnote>
-</w:footnotes>
+</w:hdr>
 </file>
 
 <file path=word/numbering.xml><?xml version="1.0" encoding="utf-8"?>
@@ -2572,6 +2575,36 @@
     <w:uiPriority w:val="99"/>
     <w:rsid w:val="009743FE"/>
   </w:style>
+  <w:style w:type="paragraph" w:styleId="BalloonText">
+    <w:name w:val="Balloon Text"/>
+    <w:basedOn w:val="Normal"/>
+    <w:link w:val="BalloonTextChar"/>
+    <w:uiPriority w:val="99"/>
+    <w:semiHidden/>
+    <w:unhideWhenUsed/>
+    <w:rsid w:val="00C30711"/>
+    <w:pPr>
+      <w:spacing w:after="0" w:line="240" w:lineRule="auto"/>
+    </w:pPr>
+    <w:rPr>
+      <w:rFonts w:ascii="Segoe UI" w:hAnsi="Segoe UI" w:cs="Segoe UI"/>
+      <w:sz w:val="18"/>
+      <w:szCs w:val="18"/>
+    </w:rPr>
+  </w:style>
+  <w:style w:type="character" w:customStyle="1" w:styleId="BalloonTextChar">
+    <w:name w:val="Balloon Text Char"/>
+    <w:basedOn w:val="DefaultParagraphFont"/>
+    <w:link w:val="BalloonText"/>
+    <w:uiPriority w:val="99"/>
+    <w:semiHidden/>
+    <w:rsid w:val="00C30711"/>
+    <w:rPr>
+      <w:rFonts w:ascii="Segoe UI" w:hAnsi="Segoe UI" w:cs="Segoe UI"/>
+      <w:sz w:val="18"/>
+      <w:szCs w:val="18"/>
+    </w:rPr>
+  </w:style>
 </w:styles>
 </file>
 
@@ -2865,7 +2898,7 @@
 </file>
 
 <file path=customXml/itemProps1.xml><?xml version="1.0" encoding="utf-8"?>
-<ds:datastoreItem xmlns:ds="http://schemas.openxmlformats.org/officeDocument/2006/customXml" ds:itemID="{9014EA48-D2B6-4DA6-ADCC-607D4844B1B3}">
+<ds:datastoreItem xmlns:ds="http://schemas.openxmlformats.org/officeDocument/2006/customXml" ds:itemID="{1B1D3E18-0DE7-4422-86B3-58C601203535}">
   <ds:schemaRefs>
     <ds:schemaRef ds:uri="http://schemas.openxmlformats.org/officeDocument/2006/bibliography"/>
   </ds:schemaRefs>

</xml_diff>